<commit_message>
update slides and outline
</commit_message>
<xml_diff>
--- a/Outline/SpiceworldOutline.docx
+++ b/Outline/SpiceworldOutline.docx
@@ -81,7 +81,15 @@
         <w:pStyle w:val="Heading2"/>
       </w:pPr>
       <w:r>
-        <w:t>The reason to automate</w:t>
+        <w:t>Why PowerShell Matters</w:t>
+      </w:r>
+    </w:p>
+    <w:p>
+      <w:pPr>
+        <w:pStyle w:val="Heading2"/>
+      </w:pPr>
+      <w:r>
+        <w:t>Why DevOps Matters</w:t>
       </w:r>
     </w:p>
     <w:p>
@@ -101,7 +109,13 @@
         </w:numPr>
       </w:pPr>
       <w:r>
-        <w:t xml:space="preserve"> Don’t fear the shell </w:t>
+        <w:t xml:space="preserve"> </w:t>
+      </w:r>
+      <w:r>
+        <w:t>Getting Started</w:t>
+      </w:r>
+      <w:r>
+        <w:t xml:space="preserve"> </w:t>
       </w:r>
     </w:p>
     <w:p>
@@ -212,8 +226,6 @@
       <w:pPr>
         <w:pStyle w:val="Heading1"/>
       </w:pPr>
-      <w:bookmarkStart w:id="0" w:name="_GoBack"/>
-      <w:bookmarkEnd w:id="0"/>
       <w:r>
         <w:t>The Help System</w:t>
       </w:r>
@@ -1097,6 +1109,7 @@
       <w:pPr>
         <w:pStyle w:val="Heading1"/>
       </w:pPr>
+      <w:commentRangeStart w:id="0"/>
       <w:r>
         <w:t>The pipeline: Deeper</w:t>
       </w:r>
@@ -1211,10 +1224,12 @@
       <w:pPr>
         <w:pStyle w:val="Heading2"/>
       </w:pPr>
+      <w:bookmarkStart w:id="1" w:name="_GoBack"/>
       <w:r>
         <w:t xml:space="preserve"> 4- Parenthetical – when all else fails</w:t>
       </w:r>
     </w:p>
+    <w:bookmarkEnd w:id="1"/>
     <w:p>
       <w:pPr>
         <w:pStyle w:val="Heading3"/>
@@ -1239,11 +1254,22 @@
         <w:t xml:space="preserve"> ()</w:t>
       </w:r>
     </w:p>
+    <w:commentRangeEnd w:id="0"/>
     <w:p>
       <w:pPr>
         <w:pStyle w:val="Heading1"/>
       </w:pPr>
       <w:r>
+        <w:rPr>
+          <w:rStyle w:val="CommentReference"/>
+          <w:rFonts w:asciiTheme="minorHAnsi" w:eastAsiaTheme="minorHAnsi" w:hAnsiTheme="minorHAnsi" w:cstheme="minorBidi"/>
+          <w:b w:val="0"/>
+          <w:bCs w:val="0"/>
+          <w:color w:val="auto"/>
+        </w:rPr>
+        <w:commentReference w:id="0"/>
+      </w:r>
+      <w:r>
         <w:t>The Power in PowerShell – Remoting</w:t>
       </w:r>
     </w:p>
@@ -1584,10 +1610,7 @@
         <w:pStyle w:val="Heading1"/>
       </w:pPr>
       <w:r>
-        <w:t xml:space="preserve"> </w:t>
-      </w:r>
-      <w:r>
-        <w:t>Introducing DSC</w:t>
+        <w:t xml:space="preserve"> Introducing DSC</w:t>
       </w:r>
     </w:p>
     <w:p>
@@ -1664,6 +1687,36 @@
     </w:sectPr>
   </w:body>
 </w:document>
+</file>
+
+<file path=word/comments.xml><?xml version="1.0" encoding="utf-8"?>
+<w:comments xmlns:wpc="http://schemas.microsoft.com/office/word/2010/wordprocessingCanvas" xmlns:mo="http://schemas.microsoft.com/office/mac/office/2008/main" xmlns:mc="http://schemas.openxmlformats.org/markup-compatibility/2006" xmlns:mv="urn:schemas-microsoft-com:mac:vml" xmlns:o="urn:schemas-microsoft-com:office:office" xmlns:r="http://schemas.openxmlformats.org/officeDocument/2006/relationships" xmlns:m="http://schemas.openxmlformats.org/officeDocument/2006/math" xmlns:v="urn:schemas-microsoft-com:vml" xmlns:wp14="http://schemas.microsoft.com/office/word/2010/wordprocessingDrawing" xmlns:wp="http://schemas.openxmlformats.org/drawingml/2006/wordprocessingDrawing" xmlns:w10="urn:schemas-microsoft-com:office:word" xmlns:w="http://schemas.openxmlformats.org/wordprocessingml/2006/main" xmlns:w14="http://schemas.microsoft.com/office/word/2010/wordml" xmlns:w15="http://schemas.microsoft.com/office/word/2012/wordml" xmlns:wpg="http://schemas.microsoft.com/office/word/2010/wordprocessingGroup" xmlns:wpi="http://schemas.microsoft.com/office/word/2010/wordprocessingInk" xmlns:wne="http://schemas.microsoft.com/office/word/2006/wordml" xmlns:wps="http://schemas.microsoft.com/office/word/2010/wordprocessingShape" mc:Ignorable="w14 w15 wp14">
+  <w:comment w:id="0" w:author="Jason Helmick" w:date="2017-07-09T14:31:00Z" w:initials="JH">
+    <w:p>
+      <w:pPr>
+        <w:pStyle w:val="CommentText"/>
+      </w:pPr>
+      <w:r>
+        <w:rPr>
+          <w:rStyle w:val="CommentReference"/>
+        </w:rPr>
+        <w:annotationRef/>
+      </w:r>
+      <w:r>
+        <w:rPr>
+          <w:noProof/>
+        </w:rPr>
+        <w:t>Deciding if we have enouph time to do this. 7/9/17</w:t>
+      </w:r>
+    </w:p>
+  </w:comment>
+</w:comments>
+</file>
+
+<file path=word/commentsExtended.xml><?xml version="1.0" encoding="utf-8"?>
+<w15:commentsEx xmlns:wpc="http://schemas.microsoft.com/office/word/2010/wordprocessingCanvas" xmlns:mo="http://schemas.microsoft.com/office/mac/office/2008/main" xmlns:mc="http://schemas.openxmlformats.org/markup-compatibility/2006" xmlns:mv="urn:schemas-microsoft-com:mac:vml" xmlns:o="urn:schemas-microsoft-com:office:office" xmlns:r="http://schemas.openxmlformats.org/officeDocument/2006/relationships" xmlns:m="http://schemas.openxmlformats.org/officeDocument/2006/math" xmlns:v="urn:schemas-microsoft-com:vml" xmlns:wp14="http://schemas.microsoft.com/office/word/2010/wordprocessingDrawing" xmlns:wp="http://schemas.openxmlformats.org/drawingml/2006/wordprocessingDrawing" xmlns:w10="urn:schemas-microsoft-com:office:word" xmlns:w="http://schemas.openxmlformats.org/wordprocessingml/2006/main" xmlns:w14="http://schemas.microsoft.com/office/word/2010/wordml" xmlns:w15="http://schemas.microsoft.com/office/word/2012/wordml" xmlns:wpg="http://schemas.microsoft.com/office/word/2010/wordprocessingGroup" xmlns:wpi="http://schemas.microsoft.com/office/word/2010/wordprocessingInk" xmlns:wne="http://schemas.microsoft.com/office/word/2006/wordml" xmlns:wps="http://schemas.microsoft.com/office/word/2010/wordprocessingShape" mc:Ignorable="w14 w15 wp14">
+  <w15:commentEx w15:paraId="49448D73" w15:done="0"/>
+</w15:commentsEx>
 </file>
 
 <file path=word/numbering.xml><?xml version="1.0" encoding="utf-8"?>
@@ -1824,6 +1877,14 @@
     </w:lvlOverride>
   </w:num>
 </w:numbering>
+</file>
+
+<file path=word/people.xml><?xml version="1.0" encoding="utf-8"?>
+<w15:people xmlns:wpc="http://schemas.microsoft.com/office/word/2010/wordprocessingCanvas" xmlns:mo="http://schemas.microsoft.com/office/mac/office/2008/main" xmlns:mc="http://schemas.openxmlformats.org/markup-compatibility/2006" xmlns:mv="urn:schemas-microsoft-com:mac:vml" xmlns:o="urn:schemas-microsoft-com:office:office" xmlns:r="http://schemas.openxmlformats.org/officeDocument/2006/relationships" xmlns:m="http://schemas.openxmlformats.org/officeDocument/2006/math" xmlns:v="urn:schemas-microsoft-com:vml" xmlns:wp14="http://schemas.microsoft.com/office/word/2010/wordprocessingDrawing" xmlns:wp="http://schemas.openxmlformats.org/drawingml/2006/wordprocessingDrawing" xmlns:w10="urn:schemas-microsoft-com:office:word" xmlns:w="http://schemas.openxmlformats.org/wordprocessingml/2006/main" xmlns:w14="http://schemas.microsoft.com/office/word/2010/wordml" xmlns:w15="http://schemas.microsoft.com/office/word/2012/wordml" xmlns:wpg="http://schemas.microsoft.com/office/word/2010/wordprocessingGroup" xmlns:wpi="http://schemas.microsoft.com/office/word/2010/wordprocessingInk" xmlns:wne="http://schemas.microsoft.com/office/word/2006/wordml" xmlns:wps="http://schemas.microsoft.com/office/word/2010/wordprocessingShape" mc:Ignorable="w14 w15 wp14">
+  <w15:person w15:author="Jason Helmick">
+    <w15:presenceInfo w15:providerId="Windows Live" w15:userId="d19bec62462b0831"/>
+  </w15:person>
+</w15:people>
 </file>
 
 <file path=word/styles.xml><?xml version="1.0" encoding="utf-8"?>
@@ -2644,6 +2705,99 @@
       <w:szCs w:val="20"/>
     </w:rPr>
   </w:style>
+  <w:style w:type="character" w:styleId="CommentReference">
+    <w:name w:val="annotation reference"/>
+    <w:basedOn w:val="DefaultParagraphFont"/>
+    <w:uiPriority w:val="99"/>
+    <w:semiHidden/>
+    <w:unhideWhenUsed/>
+    <w:rsid w:val="001443AC"/>
+    <w:rPr>
+      <w:sz w:val="18"/>
+      <w:szCs w:val="18"/>
+    </w:rPr>
+  </w:style>
+  <w:style w:type="paragraph" w:styleId="CommentText">
+    <w:name w:val="annotation text"/>
+    <w:basedOn w:val="Normal"/>
+    <w:link w:val="CommentTextChar"/>
+    <w:uiPriority w:val="99"/>
+    <w:semiHidden/>
+    <w:unhideWhenUsed/>
+    <w:rsid w:val="001443AC"/>
+  </w:style>
+  <w:style w:type="character" w:customStyle="1" w:styleId="CommentTextChar">
+    <w:name w:val="Comment Text Char"/>
+    <w:basedOn w:val="DefaultParagraphFont"/>
+    <w:link w:val="CommentText"/>
+    <w:uiPriority w:val="99"/>
+    <w:semiHidden/>
+    <w:rsid w:val="001443AC"/>
+  </w:style>
+  <w:style w:type="paragraph" w:styleId="CommentSubject">
+    <w:name w:val="annotation subject"/>
+    <w:basedOn w:val="CommentText"/>
+    <w:next w:val="CommentText"/>
+    <w:link w:val="CommentSubjectChar"/>
+    <w:uiPriority w:val="99"/>
+    <w:semiHidden/>
+    <w:unhideWhenUsed/>
+    <w:rsid w:val="001443AC"/>
+    <w:rPr>
+      <w:b/>
+      <w:bCs/>
+      <w:sz w:val="20"/>
+      <w:szCs w:val="20"/>
+    </w:rPr>
+  </w:style>
+  <w:style w:type="character" w:customStyle="1" w:styleId="CommentSubjectChar">
+    <w:name w:val="Comment Subject Char"/>
+    <w:basedOn w:val="CommentTextChar"/>
+    <w:link w:val="CommentSubject"/>
+    <w:uiPriority w:val="99"/>
+    <w:semiHidden/>
+    <w:rsid w:val="001443AC"/>
+    <w:rPr>
+      <w:b/>
+      <w:bCs/>
+      <w:sz w:val="20"/>
+      <w:szCs w:val="20"/>
+    </w:rPr>
+  </w:style>
+  <w:style w:type="paragraph" w:styleId="Revision">
+    <w:name w:val="Revision"/>
+    <w:hidden/>
+    <w:uiPriority w:val="99"/>
+    <w:semiHidden/>
+    <w:rsid w:val="001443AC"/>
+  </w:style>
+  <w:style w:type="paragraph" w:styleId="BalloonText">
+    <w:name w:val="Balloon Text"/>
+    <w:basedOn w:val="Normal"/>
+    <w:link w:val="BalloonTextChar"/>
+    <w:uiPriority w:val="99"/>
+    <w:semiHidden/>
+    <w:unhideWhenUsed/>
+    <w:rsid w:val="001443AC"/>
+    <w:rPr>
+      <w:rFonts w:ascii="Times New Roman" w:hAnsi="Times New Roman" w:cs="Times New Roman"/>
+      <w:sz w:val="18"/>
+      <w:szCs w:val="18"/>
+    </w:rPr>
+  </w:style>
+  <w:style w:type="character" w:customStyle="1" w:styleId="BalloonTextChar">
+    <w:name w:val="Balloon Text Char"/>
+    <w:basedOn w:val="DefaultParagraphFont"/>
+    <w:link w:val="BalloonText"/>
+    <w:uiPriority w:val="99"/>
+    <w:semiHidden/>
+    <w:rsid w:val="001443AC"/>
+    <w:rPr>
+      <w:rFonts w:ascii="Times New Roman" w:hAnsi="Times New Roman" w:cs="Times New Roman"/>
+      <w:sz w:val="18"/>
+      <w:szCs w:val="18"/>
+    </w:rPr>
+  </w:style>
 </w:styles>
 </file>
 

</xml_diff>